<commit_message>
Agregue curso de educacion it.
</commit_message>
<xml_diff>
--- a/cv.docx
+++ b/cv.docx
@@ -7,7 +7,11 @@
         <w:pStyle w:val="Title"/>
         <w:rPr>
           <w:rFonts w:ascii="Roboto" w:hAnsi="Roboto"/>
+          <w:i/>
+          <w:iCs/>
+          <w:noProof/>
           <w:sz w:val="48"/>
+          <w:lang w:eastAsia="en-GB"/>
         </w:rPr>
       </w:pPr>
       <w:r>
@@ -20,18 +24,18 @@
           <w:lang w:eastAsia="en-GB"/>
         </w:rPr>
         <w:drawing>
-          <wp:anchor distT="0" distB="0" distL="114300" distR="114300" simplePos="0" relativeHeight="251658240" behindDoc="1" locked="0" layoutInCell="1" allowOverlap="1" wp14:anchorId="6429F79A" wp14:editId="390CBE11">
+          <wp:anchor distT="0" distB="0" distL="114300" distR="114300" simplePos="0" relativeHeight="251658240" behindDoc="1" locked="0" layoutInCell="1" allowOverlap="1" wp14:anchorId="48FB342E" wp14:editId="680DA4DF">
             <wp:simplePos x="0" y="0"/>
             <wp:positionH relativeFrom="column">
-              <wp:posOffset>-194310</wp:posOffset>
+              <wp:posOffset>-184785</wp:posOffset>
             </wp:positionH>
             <wp:positionV relativeFrom="paragraph">
-              <wp:posOffset>-213995</wp:posOffset>
+              <wp:posOffset>322580</wp:posOffset>
             </wp:positionV>
-            <wp:extent cx="1485900" cy="1485900"/>
+            <wp:extent cx="1676400" cy="1676400"/>
             <wp:effectExtent l="0" t="0" r="0" b="0"/>
             <wp:wrapSquare wrapText="bothSides"/>
-            <wp:docPr id="1" name="Picture 1" descr="C:\Users\Ramiro\Pictures\yo (2).jpeg"/>
+            <wp:docPr id="1" name="Picture 1"/>
             <wp:cNvGraphicFramePr>
               <a:graphicFrameLocks xmlns:a="http://schemas.openxmlformats.org/drawingml/2006/main" noChangeAspect="1"/>
             </wp:cNvGraphicFramePr>
@@ -52,13 +56,13 @@
                         </a:ext>
                       </a:extLst>
                     </a:blip>
-                    <a:srcRect t="12909" b="27069"/>
+                    <a:srcRect l="15001" t="7678" r="16428" b="40893"/>
                     <a:stretch/>
                   </pic:blipFill>
                   <pic:spPr bwMode="auto">
                     <a:xfrm>
                       <a:off x="0" y="0"/>
-                      <a:ext cx="1485900" cy="1485900"/>
+                      <a:ext cx="1676400" cy="1676400"/>
                     </a:xfrm>
                     <a:prstGeom prst="ellipse">
                       <a:avLst/>
@@ -85,6 +89,28 @@
           </wp:anchor>
         </w:drawing>
       </w:r>
+    </w:p>
+    <w:p>
+      <w:pPr>
+        <w:pStyle w:val="Title"/>
+        <w:rPr>
+          <w:rFonts w:ascii="Roboto" w:hAnsi="Roboto"/>
+          <w:i/>
+          <w:iCs/>
+          <w:noProof/>
+          <w:sz w:val="48"/>
+          <w:lang w:eastAsia="en-GB"/>
+        </w:rPr>
+      </w:pPr>
+    </w:p>
+    <w:p>
+      <w:pPr>
+        <w:pStyle w:val="Title"/>
+        <w:rPr>
+          <w:rFonts w:ascii="Roboto" w:hAnsi="Roboto"/>
+          <w:sz w:val="48"/>
+        </w:rPr>
+      </w:pPr>
       <w:r>
         <w:rPr>
           <w:rFonts w:ascii="Roboto" w:hAnsi="Roboto"/>
@@ -97,10 +123,10 @@
         <mc:AlternateContent>
           <mc:Choice Requires="wps">
             <w:drawing>
-              <wp:anchor distT="0" distB="0" distL="114300" distR="114300" simplePos="0" relativeHeight="251659264" behindDoc="0" locked="0" layoutInCell="1" allowOverlap="1" wp14:anchorId="38E453F7" wp14:editId="2A75F0A4">
+              <wp:anchor distT="0" distB="0" distL="114300" distR="114300" simplePos="0" relativeHeight="251659264" behindDoc="0" locked="0" layoutInCell="1" allowOverlap="1" wp14:anchorId="5ED1880B" wp14:editId="275CFBD8">
                 <wp:simplePos x="0" y="0"/>
                 <wp:positionH relativeFrom="column">
-                  <wp:posOffset>1443990</wp:posOffset>
+                  <wp:posOffset>-3810</wp:posOffset>
                 </wp:positionH>
                 <wp:positionV relativeFrom="paragraph">
                   <wp:posOffset>62230</wp:posOffset>
@@ -157,7 +183,7 @@
           </mc:Choice>
           <mc:Fallback>
             <w:pict>
-              <v:rect id="Rectangle 2" o:spid="_x0000_s1026" style="position:absolute;margin-left:113.7pt;margin-top:4.9pt;width:9pt;height:87pt;z-index:251659264;visibility:visible;mso-wrap-style:square;mso-wrap-distance-left:9pt;mso-wrap-distance-top:0;mso-wrap-distance-right:9pt;mso-wrap-distance-bottom:0;mso-position-horizontal:absolute;mso-position-horizontal-relative:text;mso-position-vertical:absolute;mso-position-vertical-relative:text;v-text-anchor:middle" o:gfxdata="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" filled="f" stroked="f" strokeweight="2pt">
+              <v:rect id="Rectangle 2" o:spid="_x0000_s1026" style="position:absolute;margin-left:-.3pt;margin-top:4.9pt;width:9pt;height:87pt;z-index:251659264;visibility:visible;mso-wrap-style:square;mso-wrap-distance-left:9pt;mso-wrap-distance-top:0;mso-wrap-distance-right:9pt;mso-wrap-distance-bottom:0;mso-position-horizontal:absolute;mso-position-horizontal-relative:text;mso-position-vertical:absolute;mso-position-vertical-relative:text;v-text-anchor:middle" o:gfxdata="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" filled="f" stroked="f" strokeweight="2pt">
                 <w10:wrap type="square"/>
               </v:rect>
             </w:pict>
@@ -169,7 +195,14 @@
           <w:rFonts w:ascii="Roboto" w:hAnsi="Roboto"/>
           <w:sz w:val="48"/>
         </w:rPr>
-        <w:t>Ramiro Basile</w:t>
+        <w:t xml:space="preserve">Ramiro </w:t>
+      </w:r>
+      <w:r>
+        <w:rPr>
+          <w:rFonts w:ascii="Roboto" w:hAnsi="Roboto"/>
+          <w:sz w:val="48"/>
+        </w:rPr>
+        <w:t>Basile</w:t>
       </w:r>
     </w:p>
     <w:p>
@@ -276,13 +309,6 @@
         </w:rPr>
       </w:pPr>
     </w:p>
-    <w:p>
-      <w:pPr>
-        <w:rPr>
-          <w:rFonts w:ascii="Roboto" w:hAnsi="Roboto"/>
-        </w:rPr>
-      </w:pPr>
-    </w:p>
     <w:tbl>
       <w:tblPr>
         <w:tblStyle w:val="TableGrid"/>
@@ -359,21 +385,51 @@
                 <w:rFonts w:ascii="Roboto Medium" w:hAnsi="Roboto Medium"/>
                 <w:lang w:val="es-AR"/>
               </w:rPr>
-              <w:t>Estudiando</w:t>
-            </w:r>
+              <w:t>Estudian</w:t>
+            </w:r>
+            <w:bookmarkStart w:id="0" w:name="_GoBack"/>
+            <w:bookmarkEnd w:id="0"/>
             <w:r>
               <w:rPr>
                 <w:rFonts w:ascii="Roboto Medium" w:hAnsi="Roboto Medium"/>
                 <w:lang w:val="es-AR"/>
               </w:rPr>
-              <w:t xml:space="preserve"> Lic. en Ciencias de la Computación en UBA</w:t>
+              <w:t>do</w:t>
+            </w:r>
+            <w:r>
+              <w:rPr>
+                <w:rFonts w:ascii="Roboto Medium" w:hAnsi="Roboto Medium"/>
+                <w:lang w:val="es-AR"/>
+              </w:rPr>
+              <w:t xml:space="preserve"> Lic. en Ciencias de la Computación</w:t>
+            </w:r>
+            <w:r>
+              <w:rPr>
+                <w:rFonts w:ascii="Roboto Medium" w:hAnsi="Roboto Medium"/>
+                <w:lang w:val="es-AR"/>
+              </w:rPr>
+              <w:t xml:space="preserve"> en </w:t>
+            </w:r>
+            <w:r>
+              <w:rPr>
+                <w:rFonts w:ascii="Roboto Medium" w:hAnsi="Roboto Medium"/>
+                <w:lang w:val="es-AR"/>
+              </w:rPr>
+              <w:t>UBA</w:t>
+            </w:r>
+            <w:r>
+              <w:rPr>
+                <w:rFonts w:ascii="Roboto Medium" w:hAnsi="Roboto Medium"/>
+                <w:lang w:val="es-AR"/>
+              </w:rPr>
+              <w:t xml:space="preserve"> </w:t>
             </w:r>
           </w:p>
           <w:p>
             <w:pPr>
               <w:spacing w:after="180"/>
               <w:rPr>
-                <w:rFonts w:ascii="Roboto" w:hAnsi="Roboto"/>
+                <w:rFonts w:ascii="Roboto Medium" w:hAnsi="Roboto Medium"/>
                 <w:lang w:val="es-AR"/>
               </w:rPr>
             </w:pPr>
@@ -382,7 +438,58 @@
                 <w:rFonts w:ascii="Roboto Medium" w:hAnsi="Roboto Medium"/>
                 <w:lang w:val="es-AR"/>
               </w:rPr>
-              <w:t>Bachillerato Técnico, Orientación TIC. Escuela Técnica ORT (2017)</w:t>
+              <w:t>Curso de Software Tester QA</w:t>
+            </w:r>
+            <w:r>
+              <w:rPr>
+                <w:rFonts w:ascii="Roboto Medium" w:hAnsi="Roboto Medium"/>
+                <w:lang w:val="es-AR"/>
+              </w:rPr>
+              <w:t xml:space="preserve"> en</w:t>
+            </w:r>
+            <w:r>
+              <w:rPr>
+                <w:rFonts w:ascii="Roboto Medium" w:hAnsi="Roboto Medium"/>
+                <w:lang w:val="es-AR"/>
+              </w:rPr>
+              <w:t xml:space="preserve"> </w:t>
+            </w:r>
+            <w:r>
+              <w:rPr>
+                <w:rFonts w:ascii="Roboto Medium" w:hAnsi="Roboto Medium"/>
+                <w:lang w:val="es-AR"/>
+              </w:rPr>
+              <w:t>Educación IT (2019)</w:t>
+            </w:r>
+          </w:p>
+          <w:p>
+            <w:pPr>
+              <w:spacing w:after="180"/>
+              <w:rPr>
+                <w:rFonts w:ascii="Roboto Medium" w:hAnsi="Roboto Medium"/>
+                <w:lang w:val="es-AR"/>
+              </w:rPr>
+            </w:pPr>
+            <w:r>
+              <w:rPr>
+                <w:rFonts w:ascii="Roboto Medium" w:hAnsi="Roboto Medium"/>
+                <w:lang w:val="es-AR"/>
+              </w:rPr>
+              <w:t>Bachil</w:t>
+            </w:r>
+            <w:r>
+              <w:rPr>
+                <w:rFonts w:ascii="Roboto Medium" w:hAnsi="Roboto Medium"/>
+                <w:lang w:val="es-AR"/>
+              </w:rPr>
+              <w:t xml:space="preserve">lerato Técnico, Orientación TIC en </w:t>
+            </w:r>
+            <w:r>
+              <w:rPr>
+                <w:rFonts w:ascii="Roboto Medium" w:hAnsi="Roboto Medium"/>
+                <w:lang w:val="es-AR"/>
+              </w:rPr>
+              <w:t>Escuela Técnica ORT (2017)</w:t>
             </w:r>
           </w:p>
         </w:tc>
@@ -603,52 +710,38 @@
               <w:spacing w:after="180"/>
               <w:rPr>
                 <w:rFonts w:ascii="Roboto Light" w:hAnsi="Roboto Light"/>
+                <w:lang w:val="es-AR"/>
               </w:rPr>
             </w:pPr>
             <w:r>
               <w:rPr>
                 <w:rFonts w:ascii="Roboto Light" w:hAnsi="Roboto Light"/>
-              </w:rPr>
-              <w:t>HTML, CSS, JS, Windows F</w:t>
-            </w:r>
+                <w:lang w:val="es-AR"/>
+              </w:rPr>
+              <w:t xml:space="preserve">HTML, CSS, JS, Windows </w:t>
+            </w:r>
+            <w:proofErr w:type="spellStart"/>
             <w:r>
               <w:rPr>
                 <w:rFonts w:ascii="Roboto Light" w:hAnsi="Roboto Light"/>
-              </w:rPr>
-              <w:t>orms</w:t>
-            </w:r>
+                <w:lang w:val="es-AR"/>
+              </w:rPr>
+              <w:t>Forms</w:t>
+            </w:r>
+            <w:proofErr w:type="spellEnd"/>
             <w:r>
               <w:rPr>
                 <w:rFonts w:ascii="Roboto Light" w:hAnsi="Roboto Light"/>
-              </w:rPr>
-              <w:t xml:space="preserve"> (C#)</w:t>
-            </w:r>
+                <w:lang w:val="es-AR"/>
+              </w:rPr>
+              <w:t xml:space="preserve"> (C#), </w:t>
+            </w:r>
+            <w:proofErr w:type="spellStart"/>
             <w:r>
               <w:rPr>
                 <w:rFonts w:ascii="Roboto Light" w:hAnsi="Roboto Light"/>
               </w:rPr>
-              <w:t xml:space="preserve">, </w:t>
-            </w:r>
-            <w:proofErr w:type="spellStart"/>
-            <w:r>
-              <w:rPr>
-                <w:rFonts w:ascii="Roboto Light" w:hAnsi="Roboto Light"/>
-              </w:rPr>
-              <w:t>T</w:t>
-            </w:r>
-            <w:bookmarkStart w:id="0" w:name="_GoBack"/>
-            <w:bookmarkEnd w:id="0"/>
-            <w:r>
-              <w:rPr>
-                <w:rFonts w:ascii="Roboto Light" w:hAnsi="Roboto Light"/>
-              </w:rPr>
-              <w:t>k</w:t>
-            </w:r>
-            <w:r>
-              <w:rPr>
-                <w:rFonts w:ascii="Roboto Light" w:hAnsi="Roboto Light"/>
-              </w:rPr>
-              <w:t>inter</w:t>
+              <w:t>Tkinter</w:t>
             </w:r>
             <w:proofErr w:type="spellEnd"/>
             <w:r>
@@ -671,7 +764,7 @@
                 <w:rFonts w:ascii="Roboto Medium" w:hAnsi="Roboto Medium"/>
                 <w:lang w:val="es-AR"/>
               </w:rPr>
-              <w:t>Bases de datos</w:t>
+              <w:t>Control de versiones</w:t>
             </w:r>
           </w:p>
           <w:p>
@@ -679,15 +772,13 @@
               <w:spacing w:after="180"/>
               <w:rPr>
                 <w:rFonts w:ascii="Roboto Light" w:hAnsi="Roboto Light"/>
-                <w:lang w:val="es-AR"/>
               </w:rPr>
             </w:pPr>
             <w:r>
               <w:rPr>
                 <w:rFonts w:ascii="Roboto Light" w:hAnsi="Roboto Light"/>
-                <w:lang w:val="es-AR"/>
-              </w:rPr>
-              <w:t>SQL</w:t>
+              </w:rPr>
+              <w:t>Git</w:t>
             </w:r>
           </w:p>
           <w:p>
@@ -695,32 +786,14 @@
               <w:spacing w:after="180"/>
               <w:rPr>
                 <w:rFonts w:ascii="Roboto Medium" w:hAnsi="Roboto Medium"/>
-                <w:lang w:val="es-AR"/>
-              </w:rPr>
-            </w:pPr>
-            <w:r>
-              <w:rPr>
-                <w:rFonts w:ascii="Roboto Medium" w:hAnsi="Roboto Medium"/>
-                <w:lang w:val="es-AR"/>
-              </w:rPr>
-              <w:t>Control de versiones</w:t>
-            </w:r>
-          </w:p>
-          <w:p>
-            <w:pPr>
-              <w:spacing w:after="180"/>
-              <w:rPr>
-                <w:rFonts w:ascii="Roboto Light" w:hAnsi="Roboto Light"/>
-                <w:lang w:val="es-AR"/>
               </w:rPr>
             </w:pPr>
             <w:proofErr w:type="spellStart"/>
             <w:r>
               <w:rPr>
-                <w:rFonts w:ascii="Roboto Light" w:hAnsi="Roboto Light"/>
-                <w:lang w:val="es-AR"/>
-              </w:rPr>
-              <w:t>Git</w:t>
+                <w:rFonts w:ascii="Roboto Medium" w:hAnsi="Roboto Medium"/>
+              </w:rPr>
+              <w:t>Otros</w:t>
             </w:r>
             <w:proofErr w:type="spellEnd"/>
           </w:p>
@@ -729,28 +802,11 @@
               <w:spacing w:after="180"/>
               <w:rPr>
                 <w:rFonts w:ascii="Roboto Medium" w:hAnsi="Roboto Medium"/>
-                <w:lang w:val="es-AR"/>
               </w:rPr>
             </w:pPr>
             <w:r>
               <w:rPr>
-                <w:rFonts w:ascii="Roboto Medium" w:hAnsi="Roboto Medium"/>
-                <w:lang w:val="es-AR"/>
-              </w:rPr>
-              <w:t>Otros</w:t>
-            </w:r>
-          </w:p>
-          <w:p>
-            <w:pPr>
-              <w:spacing w:after="180"/>
-              <w:rPr>
-                <w:rFonts w:ascii="Roboto Medium" w:hAnsi="Roboto Medium"/>
-              </w:rPr>
-            </w:pPr>
-            <w:r>
-              <w:rPr>
                 <w:rFonts w:ascii="Roboto Light" w:hAnsi="Roboto Light"/>
-                <w:lang w:val="es-AR"/>
               </w:rPr>
               <w:t xml:space="preserve">Unity3D, </w:t>
             </w:r>
@@ -758,7 +814,6 @@
             <w:r>
               <w:rPr>
                 <w:rFonts w:ascii="Roboto Light" w:hAnsi="Roboto Light"/>
-                <w:lang w:val="es-AR"/>
               </w:rPr>
               <w:t>MonoGame</w:t>
             </w:r>
@@ -766,7 +821,6 @@
             <w:r>
               <w:rPr>
                 <w:rFonts w:ascii="Roboto Light" w:hAnsi="Roboto Light"/>
-                <w:lang w:val="es-AR"/>
               </w:rPr>
               <w:t xml:space="preserve">, Love2D, </w:t>
             </w:r>
@@ -774,7 +828,6 @@
             <w:r>
               <w:rPr>
                 <w:rFonts w:ascii="Roboto Light" w:hAnsi="Roboto Light"/>
-                <w:lang w:val="es-AR"/>
               </w:rPr>
               <w:t>LaTeX</w:t>
             </w:r>
@@ -1186,7 +1239,7 @@
         <v:path o:extrusionok="f" gradientshapeok="t" o:connecttype="rect"/>
         <o:lock v:ext="edit" aspectratio="t"/>
       </v:shapetype>
-      <v:shape id="_x0000_i1032" type="#_x0000_t75" style="width:11.25pt;height:11.25pt" o:bullet="t">
+      <v:shape id="_x0000_i1041" type="#_x0000_t75" style="width:11.25pt;height:11.25pt" o:bullet="t">
         <v:imagedata r:id="rId1" o:title="mso52E6"/>
       </v:shape>
     </w:pict>

</xml_diff>